<commit_message>
Varie modellazioni corrette, esercizi e novità
</commit_message>
<xml_diff>
--- a/Esercizi e Dispense/6 - Branch and Bound/Esercizi risolti Branch and Bound.docx
+++ b/Esercizi e Dispense/6 - Branch and Bound/Esercizi risolti Branch and Bound.docx
@@ -13,6 +13,7 @@
       <w:r>
         <w:rPr>
           <w:rFonts w:eastAsiaTheme="minorEastAsia"/>
+          <w:noProof/>
           <w:lang w:val="en-US"/>
         </w:rPr>
         <w:drawing>
@@ -208,6 +209,7 @@
       <w:r>
         <w:rPr>
           <w:rFonts w:eastAsiaTheme="minorEastAsia"/>
+          <w:noProof/>
         </w:rPr>
         <w:drawing>
           <wp:inline distT="0" distB="0" distL="0" distR="0" wp14:anchorId="1AA1F7FF" wp14:editId="41169A69">
@@ -261,6 +263,7 @@
       <w:r>
         <w:rPr>
           <w:rFonts w:eastAsiaTheme="minorEastAsia"/>
+          <w:noProof/>
         </w:rPr>
         <w:lastRenderedPageBreak/>
         <w:drawing>
@@ -1241,21 +1244,7 @@
         <w:rPr>
           <w:rFonts w:eastAsiaTheme="minorEastAsia"/>
         </w:rPr>
-        <w:t xml:space="preserve"> porta ad una soluzione ammiss</w:t>
-      </w:r>
-      <w:proofErr w:type="spellStart"/>
-      <w:r>
-        <w:rPr>
-          <w:rFonts w:eastAsiaTheme="minorEastAsia"/>
-        </w:rPr>
-        <w:t>ibile</w:t>
-      </w:r>
-      <w:proofErr w:type="spellEnd"/>
-      <w:r>
-        <w:rPr>
-          <w:rFonts w:eastAsiaTheme="minorEastAsia"/>
-        </w:rPr>
-        <w:t xml:space="preserve">, mentre </w:t>
+        <w:t xml:space="preserve"> porta ad una soluzione ammissibile, mentre </w:t>
       </w:r>
       <m:oMath>
         <m:sSub>
@@ -2967,21 +2956,7 @@
         <w:rPr>
           <w:rFonts w:eastAsiaTheme="minorEastAsia"/>
         </w:rPr>
-        <w:t>. Q</w:t>
-      </w:r>
-      <w:proofErr w:type="spellStart"/>
-      <w:r>
-        <w:rPr>
-          <w:rFonts w:eastAsiaTheme="minorEastAsia"/>
-        </w:rPr>
-        <w:t>uindi</w:t>
-      </w:r>
-      <w:proofErr w:type="spellEnd"/>
-      <w:r>
-        <w:rPr>
-          <w:rFonts w:eastAsiaTheme="minorEastAsia"/>
-        </w:rPr>
-        <w:t>, sarà 1.5.</w:t>
+        <w:t>. Quindi, sarà 1.5.</w:t>
       </w:r>
     </w:p>
     <w:p>
@@ -6652,7 +6627,13 @@
         <w:t>Se si tratta di problema di minimo i LB aumentano (o non decrescono) di padre in figlio</w:t>
       </w:r>
       <w:r>
-        <w:t>, quindi può essere idealmente compreso tra 5.0 e 5.3. Un possibile valore può essere 5.2</w:t>
+        <w:t>, quindi può essere idealmente compreso tra 5.0 e 5.</w:t>
+      </w:r>
+      <w:r>
+        <w:t>4</w:t>
+      </w:r>
+      <w:r>
+        <w:t>. Un possibile valore può essere 5.2</w:t>
       </w:r>
     </w:p>
     <w:p>
@@ -6751,6 +6732,202 @@
       <w:pPr>
         <w:spacing w:after="160" w:line="259" w:lineRule="auto"/>
       </w:pPr>
+      <w:r>
+        <w:drawing>
+          <wp:inline distT="0" distB="0" distL="0" distR="0" wp14:anchorId="1E1D58FA" wp14:editId="46F69C19">
+            <wp:extent cx="4876800" cy="2754142"/>
+            <wp:effectExtent l="0" t="0" r="0" b="8255"/>
+            <wp:docPr id="22" name="Immagine 22"/>
+            <wp:cNvGraphicFramePr>
+              <a:graphicFrameLocks xmlns:a="http://schemas.openxmlformats.org/drawingml/2006/main" noChangeAspect="1"/>
+            </wp:cNvGraphicFramePr>
+            <a:graphic xmlns:a="http://schemas.openxmlformats.org/drawingml/2006/main">
+              <a:graphicData uri="http://schemas.openxmlformats.org/drawingml/2006/picture">
+                <pic:pic xmlns:pic="http://schemas.openxmlformats.org/drawingml/2006/picture">
+                  <pic:nvPicPr>
+                    <pic:cNvPr id="1" name=""/>
+                    <pic:cNvPicPr/>
+                  </pic:nvPicPr>
+                  <pic:blipFill>
+                    <a:blip r:embed="rId25"/>
+                    <a:stretch>
+                      <a:fillRect/>
+                    </a:stretch>
+                  </pic:blipFill>
+                  <pic:spPr>
+                    <a:xfrm>
+                      <a:off x="0" y="0"/>
+                      <a:ext cx="4878174" cy="2754918"/>
+                    </a:xfrm>
+                    <a:prstGeom prst="rect">
+                      <a:avLst/>
+                    </a:prstGeom>
+                  </pic:spPr>
+                </pic:pic>
+              </a:graphicData>
+            </a:graphic>
+          </wp:inline>
+        </w:drawing>
+      </w:r>
+    </w:p>
+    <w:p>
+      <w:pPr>
+        <w:pStyle w:val="Paragrafoelenco"/>
+        <w:numPr>
+          <w:ilvl w:val="0"/>
+          <w:numId w:val="4"/>
+        </w:numPr>
+        <w:spacing w:after="160" w:line="259" w:lineRule="auto"/>
+      </w:pPr>
+      <w:r>
+        <w:t xml:space="preserve">Per un problema di minimo, il LB mancante deve aumentare rispetto al nodo padre (o non decrescere) e dovrà aumentare anche nei nodi figli; quindi, considerando il minimo dei nodi figli, il LB sarà compreso tra 4.2 come estremo inferiore e 4.3 come estremo superiore. Un possibile valore può quindi essere </w:t>
+      </w:r>
+      <m:oMath>
+        <m:r>
+          <w:rPr>
+            <w:rFonts w:ascii="Cambria Math" w:hAnsi="Cambria Math"/>
+          </w:rPr>
+          <m:t>4.2</m:t>
+        </m:r>
+      </m:oMath>
+    </w:p>
+    <w:p>
+      <w:pPr>
+        <w:pStyle w:val="Paragrafoelenco"/>
+        <w:numPr>
+          <w:ilvl w:val="0"/>
+          <w:numId w:val="4"/>
+        </w:numPr>
+        <w:spacing w:after="160" w:line="259" w:lineRule="auto"/>
+      </w:pPr>
+      <w:r>
+        <w:t xml:space="preserve">L’intervallo della f.o. è compreso tra il LB minimo tra i soli nodi aperti, quindi 4.3 e l’UB minimo tra tutti i possibili nodi (incumbent), quindi 4.6. Quindi </w:t>
+      </w:r>
+      <m:oMath>
+        <m:r>
+          <w:rPr>
+            <w:rFonts w:ascii="Cambria Math" w:hAnsi="Cambria Math"/>
+          </w:rPr>
+          <m:t>f.o. ∈[4.3;4.6]</m:t>
+        </m:r>
+      </m:oMath>
+    </w:p>
+    <w:p>
+      <w:pPr>
+        <w:pStyle w:val="Paragrafoelenco"/>
+        <w:numPr>
+          <w:ilvl w:val="0"/>
+          <w:numId w:val="4"/>
+        </w:numPr>
+        <w:spacing w:after="160" w:line="259" w:lineRule="auto"/>
+      </w:pPr>
+      <w:r>
+        <w:t xml:space="preserve">Possiamo chiudere tutti i nodi con </w:t>
+      </w:r>
+      <m:oMath>
+        <m:r>
+          <w:rPr>
+            <w:rFonts w:ascii="Cambria Math" w:hAnsi="Cambria Math"/>
+          </w:rPr>
+          <m:t>LB≥S.A.</m:t>
+        </m:r>
+      </m:oMath>
+      <w:r>
+        <w:rPr>
+          <w:rFonts w:eastAsiaTheme="minorEastAsia"/>
+        </w:rPr>
+        <w:t xml:space="preserve"> e quindi </w:t>
+      </w:r>
+      <m:oMath>
+        <m:sSub>
+          <m:sSubPr>
+            <m:ctrlPr>
+              <w:rPr>
+                <w:rFonts w:ascii="Cambria Math" w:eastAsiaTheme="minorEastAsia" w:hAnsi="Cambria Math"/>
+                <w:i/>
+              </w:rPr>
+            </m:ctrlPr>
+          </m:sSubPr>
+          <m:e>
+            <m:r>
+              <w:rPr>
+                <w:rFonts w:ascii="Cambria Math" w:eastAsiaTheme="minorEastAsia" w:hAnsi="Cambria Math"/>
+              </w:rPr>
+              <m:t>P</m:t>
+            </m:r>
+          </m:e>
+          <m:sub>
+            <m:r>
+              <w:rPr>
+                <w:rFonts w:ascii="Cambria Math" w:eastAsiaTheme="minorEastAsia" w:hAnsi="Cambria Math"/>
+              </w:rPr>
+              <m:t>4</m:t>
+            </m:r>
+          </m:sub>
+        </m:sSub>
+        <m:r>
+          <w:rPr>
+            <w:rFonts w:ascii="Cambria Math" w:eastAsiaTheme="minorEastAsia" w:hAnsi="Cambria Math"/>
+          </w:rPr>
+          <m:t>,</m:t>
+        </m:r>
+        <m:sSub>
+          <m:sSubPr>
+            <m:ctrlPr>
+              <w:rPr>
+                <w:rFonts w:ascii="Cambria Math" w:eastAsiaTheme="minorEastAsia" w:hAnsi="Cambria Math"/>
+                <w:i/>
+              </w:rPr>
+            </m:ctrlPr>
+          </m:sSubPr>
+          <m:e>
+            <m:r>
+              <w:rPr>
+                <w:rFonts w:ascii="Cambria Math" w:eastAsiaTheme="minorEastAsia" w:hAnsi="Cambria Math"/>
+              </w:rPr>
+              <m:t>P</m:t>
+            </m:r>
+          </m:e>
+          <m:sub>
+            <m:r>
+              <w:rPr>
+                <w:rFonts w:ascii="Cambria Math" w:eastAsiaTheme="minorEastAsia" w:hAnsi="Cambria Math"/>
+              </w:rPr>
+              <m:t>6</m:t>
+            </m:r>
+          </m:sub>
+        </m:sSub>
+      </m:oMath>
+    </w:p>
+    <w:p>
+      <w:pPr>
+        <w:pStyle w:val="Paragrafoelenco"/>
+        <w:numPr>
+          <w:ilvl w:val="0"/>
+          <w:numId w:val="4"/>
+        </w:numPr>
+        <w:spacing w:after="160" w:line="259" w:lineRule="auto"/>
+      </w:pPr>
+      <w:r>
+        <w:rPr>
+          <w:rFonts w:eastAsiaTheme="minorEastAsia"/>
+        </w:rPr>
+        <w:t xml:space="preserve">Il nodo sviluppato secondo la strategia BBF è quello con LB minimo tra i nodi aperti, quindi </w:t>
+      </w:r>
+      <m:oMath>
+        <m:r>
+          <w:rPr>
+            <w:rFonts w:ascii="Cambria Math" w:eastAsiaTheme="minorEastAsia" w:hAnsi="Cambria Math"/>
+          </w:rPr>
+          <m:t>4.3</m:t>
+        </m:r>
+      </m:oMath>
+      <w:r>
+        <w:rPr>
+          <w:rFonts w:eastAsiaTheme="minorEastAsia"/>
+        </w:rPr>
+        <w:t>.</w:t>
+      </w:r>
       <w:r>
         <w:br w:type="page"/>
       </w:r>
@@ -6780,7 +6957,7 @@
                     <pic:cNvPicPr/>
                   </pic:nvPicPr>
                   <pic:blipFill>
-                    <a:blip r:embed="rId25"/>
+                    <a:blip r:embed="rId26"/>
                     <a:stretch>
                       <a:fillRect/>
                     </a:stretch>
@@ -6825,7 +7002,7 @@
                     <pic:cNvPicPr/>
                   </pic:nvPicPr>
                   <pic:blipFill>
-                    <a:blip r:embed="rId26"/>
+                    <a:blip r:embed="rId27"/>
                     <a:stretch>
                       <a:fillRect/>
                     </a:stretch>
@@ -6870,7 +7047,7 @@
                     <pic:cNvPicPr/>
                   </pic:nvPicPr>
                   <pic:blipFill>
-                    <a:blip r:embed="rId27"/>
+                    <a:blip r:embed="rId28"/>
                     <a:stretch>
                       <a:fillRect/>
                     </a:stretch>
@@ -6909,9 +7086,9 @@
 <file path=word/numbering.xml><?xml version="1.0" encoding="utf-8"?>
 <w:numbering xmlns:wpc="http://schemas.microsoft.com/office/word/2010/wordprocessingCanvas" xmlns:cx="http://schemas.microsoft.com/office/drawing/2014/chartex" xmlns:cx1="http://schemas.microsoft.com/office/drawing/2015/9/8/chartex" xmlns:cx2="http://schemas.microsoft.com/office/drawing/2015/10/21/chartex" xmlns:cx3="http://schemas.microsoft.com/office/drawing/2016/5/9/chartex" xmlns:cx4="http://schemas.microsoft.com/office/drawing/2016/5/10/chartex" xmlns:cx5="http://schemas.microsoft.com/office/drawing/2016/5/11/chartex" xmlns:cx6="http://schemas.microsoft.com/office/drawing/2016/5/12/chartex" xmlns:cx7="http://schemas.microsoft.com/office/drawing/2016/5/13/chartex" xmlns:cx8="http://schemas.microsoft.com/office/drawing/2016/5/14/chartex" xmlns:mc="http://schemas.openxmlformats.org/markup-compatibility/2006" xmlns:aink="http://schemas.microsoft.com/office/drawing/2016/ink" xmlns:am3d="http://schemas.microsoft.com/office/drawing/2017/model3d" xmlns:o="urn:schemas-microsoft-com:office:office" xmlns:oel="http://schemas.microsoft.com/office/2019/extlst" xmlns:r="http://schemas.openxmlformats.org/officeDocument/2006/relationships" xmlns:m="http://schemas.openxmlformats.org/officeDocument/2006/math" xmlns:v="urn:schemas-microsoft-com:vml" xmlns:wp14="http://schemas.microsoft.com/office/word/2010/wordprocessingDrawing" xmlns:wp="http://schemas.openxmlformats.org/drawingml/2006/wordprocessingDrawing" xmlns:w10="urn:schemas-microsoft-com:office:word" xmlns:w="http://schemas.openxmlformats.org/wordprocessingml/2006/main" xmlns:w14="http://schemas.microsoft.com/office/word/2010/wordml" xmlns:w15="http://schemas.microsoft.com/office/word/2012/wordml" xmlns:w16cex="http://schemas.microsoft.com/office/word/2018/wordml/cex" xmlns:w16cid="http://schemas.microsoft.com/office/word/2016/wordml/cid" xmlns:w16="http://schemas.microsoft.com/office/word/2018/wordml" xmlns:w16sdtdh="http://schemas.microsoft.com/office/word/2020/wordml/sdtdatahash" xmlns:w16se="http://schemas.microsoft.com/office/word/2015/wordml/symex" xmlns:wpg="http://schemas.microsoft.com/office/word/2010/wordprocessingGroup" xmlns:wpi="http://schemas.microsoft.com/office/word/2010/wordprocessingInk" xmlns:wne="http://schemas.microsoft.com/office/word/2006/wordml" xmlns:wps="http://schemas.microsoft.com/office/word/2010/wordprocessingShape" mc:Ignorable="w14 w15 w16se w16cid w16 w16cex w16sdtdh wp14">
   <w:abstractNum w:abstractNumId="0" w15:restartNumberingAfterBreak="0">
-    <w:nsid w:val="3E4343F9"/>
+    <w:nsid w:val="0ADB225C"/>
     <w:multiLevelType w:val="hybridMultilevel"/>
-    <w:tmpl w:val="D48EDAAE"/>
+    <w:tmpl w:val="66A2D15A"/>
     <w:lvl w:ilvl="0" w:tplc="04100017">
       <w:start w:val="1"/>
       <w:numFmt w:val="lowerLetter"/>
@@ -6998,6 +7175,95 @@
     </w:lvl>
   </w:abstractNum>
   <w:abstractNum w:abstractNumId="1" w15:restartNumberingAfterBreak="0">
+    <w:nsid w:val="3E4343F9"/>
+    <w:multiLevelType w:val="hybridMultilevel"/>
+    <w:tmpl w:val="D48EDAAE"/>
+    <w:lvl w:ilvl="0" w:tplc="04100017">
+      <w:start w:val="1"/>
+      <w:numFmt w:val="lowerLetter"/>
+      <w:lvlText w:val="%1)"/>
+      <w:lvlJc w:val="left"/>
+      <w:pPr>
+        <w:ind w:left="720" w:hanging="360"/>
+      </w:pPr>
+      <w:rPr>
+        <w:rFonts w:hint="default"/>
+      </w:rPr>
+    </w:lvl>
+    <w:lvl w:ilvl="1" w:tplc="04100019" w:tentative="1">
+      <w:start w:val="1"/>
+      <w:numFmt w:val="lowerLetter"/>
+      <w:lvlText w:val="%2."/>
+      <w:lvlJc w:val="left"/>
+      <w:pPr>
+        <w:ind w:left="1440" w:hanging="360"/>
+      </w:pPr>
+    </w:lvl>
+    <w:lvl w:ilvl="2" w:tplc="0410001B" w:tentative="1">
+      <w:start w:val="1"/>
+      <w:numFmt w:val="lowerRoman"/>
+      <w:lvlText w:val="%3."/>
+      <w:lvlJc w:val="right"/>
+      <w:pPr>
+        <w:ind w:left="2160" w:hanging="180"/>
+      </w:pPr>
+    </w:lvl>
+    <w:lvl w:ilvl="3" w:tplc="0410000F" w:tentative="1">
+      <w:start w:val="1"/>
+      <w:numFmt w:val="decimal"/>
+      <w:lvlText w:val="%4."/>
+      <w:lvlJc w:val="left"/>
+      <w:pPr>
+        <w:ind w:left="2880" w:hanging="360"/>
+      </w:pPr>
+    </w:lvl>
+    <w:lvl w:ilvl="4" w:tplc="04100019" w:tentative="1">
+      <w:start w:val="1"/>
+      <w:numFmt w:val="lowerLetter"/>
+      <w:lvlText w:val="%5."/>
+      <w:lvlJc w:val="left"/>
+      <w:pPr>
+        <w:ind w:left="3600" w:hanging="360"/>
+      </w:pPr>
+    </w:lvl>
+    <w:lvl w:ilvl="5" w:tplc="0410001B" w:tentative="1">
+      <w:start w:val="1"/>
+      <w:numFmt w:val="lowerRoman"/>
+      <w:lvlText w:val="%6."/>
+      <w:lvlJc w:val="right"/>
+      <w:pPr>
+        <w:ind w:left="4320" w:hanging="180"/>
+      </w:pPr>
+    </w:lvl>
+    <w:lvl w:ilvl="6" w:tplc="0410000F" w:tentative="1">
+      <w:start w:val="1"/>
+      <w:numFmt w:val="decimal"/>
+      <w:lvlText w:val="%7."/>
+      <w:lvlJc w:val="left"/>
+      <w:pPr>
+        <w:ind w:left="5040" w:hanging="360"/>
+      </w:pPr>
+    </w:lvl>
+    <w:lvl w:ilvl="7" w:tplc="04100019" w:tentative="1">
+      <w:start w:val="1"/>
+      <w:numFmt w:val="lowerLetter"/>
+      <w:lvlText w:val="%8."/>
+      <w:lvlJc w:val="left"/>
+      <w:pPr>
+        <w:ind w:left="5760" w:hanging="360"/>
+      </w:pPr>
+    </w:lvl>
+    <w:lvl w:ilvl="8" w:tplc="0410001B" w:tentative="1">
+      <w:start w:val="1"/>
+      <w:numFmt w:val="lowerRoman"/>
+      <w:lvlText w:val="%9."/>
+      <w:lvlJc w:val="right"/>
+      <w:pPr>
+        <w:ind w:left="6480" w:hanging="180"/>
+      </w:pPr>
+    </w:lvl>
+  </w:abstractNum>
+  <w:abstractNum w:abstractNumId="2" w15:restartNumberingAfterBreak="0">
     <w:nsid w:val="4822151E"/>
     <w:multiLevelType w:val="hybridMultilevel"/>
     <w:tmpl w:val="B128CEAA"/>
@@ -7110,7 +7376,7 @@
       </w:rPr>
     </w:lvl>
   </w:abstractNum>
-  <w:abstractNum w:abstractNumId="2" w15:restartNumberingAfterBreak="0">
+  <w:abstractNum w:abstractNumId="3" w15:restartNumberingAfterBreak="0">
     <w:nsid w:val="657219CC"/>
     <w:multiLevelType w:val="hybridMultilevel"/>
     <w:tmpl w:val="95160F0C"/>
@@ -7223,13 +7489,16 @@
     </w:lvl>
   </w:abstractNum>
   <w:num w:numId="1" w16cid:durableId="401291960">
+    <w:abstractNumId w:val="3"/>
+  </w:num>
+  <w:num w:numId="2" w16cid:durableId="1297834356">
+    <w:abstractNumId w:val="1"/>
+  </w:num>
+  <w:num w:numId="3" w16cid:durableId="1909267087">
     <w:abstractNumId w:val="2"/>
   </w:num>
-  <w:num w:numId="2" w16cid:durableId="1297834356">
+  <w:num w:numId="4" w16cid:durableId="530382988">
     <w:abstractNumId w:val="0"/>
-  </w:num>
-  <w:num w:numId="3" w16cid:durableId="1909267087">
-    <w:abstractNumId w:val="1"/>
   </w:num>
 </w:numbering>
 </file>

</xml_diff>

<commit_message>
Varie risoluzioni ed esercizi
</commit_message>
<xml_diff>
--- a/Esercizi e Dispense/6 - Branch and Bound/Esercizi risolti Branch and Bound.docx
+++ b/Esercizi e Dispense/6 - Branch and Bound/Esercizi risolti Branch and Bound.docx
@@ -6733,6 +6733,9 @@
         <w:spacing w:after="160" w:line="259" w:lineRule="auto"/>
       </w:pPr>
       <w:r>
+        <w:rPr>
+          <w:noProof/>
+        </w:rPr>
         <w:drawing>
           <wp:inline distT="0" distB="0" distL="0" distR="0" wp14:anchorId="1E1D58FA" wp14:editId="46F69C19">
             <wp:extent cx="4876800" cy="2754142"/>
@@ -7072,6 +7075,216 @@
       <w:pPr>
         <w:spacing w:after="160" w:line="259" w:lineRule="auto"/>
       </w:pPr>
+      <w:r>
+        <w:br w:type="page"/>
+      </w:r>
+    </w:p>
+    <w:p>
+      <w:pPr>
+        <w:spacing w:after="160" w:line="259" w:lineRule="auto"/>
+      </w:pPr>
+      <w:r>
+        <w:lastRenderedPageBreak/>
+        <w:drawing>
+          <wp:inline distT="0" distB="0" distL="0" distR="0" wp14:anchorId="6C0E533A" wp14:editId="47D14F08">
+            <wp:extent cx="4730496" cy="2750288"/>
+            <wp:effectExtent l="0" t="0" r="0" b="0"/>
+            <wp:docPr id="23" name="Immagine 23"/>
+            <wp:cNvGraphicFramePr>
+              <a:graphicFrameLocks xmlns:a="http://schemas.openxmlformats.org/drawingml/2006/main" noChangeAspect="1"/>
+            </wp:cNvGraphicFramePr>
+            <a:graphic xmlns:a="http://schemas.openxmlformats.org/drawingml/2006/main">
+              <a:graphicData uri="http://schemas.openxmlformats.org/drawingml/2006/picture">
+                <pic:pic xmlns:pic="http://schemas.openxmlformats.org/drawingml/2006/picture">
+                  <pic:nvPicPr>
+                    <pic:cNvPr id="1" name=""/>
+                    <pic:cNvPicPr/>
+                  </pic:nvPicPr>
+                  <pic:blipFill>
+                    <a:blip r:embed="rId29"/>
+                    <a:stretch>
+                      <a:fillRect/>
+                    </a:stretch>
+                  </pic:blipFill>
+                  <pic:spPr>
+                    <a:xfrm>
+                      <a:off x="0" y="0"/>
+                      <a:ext cx="4734001" cy="2752326"/>
+                    </a:xfrm>
+                    <a:prstGeom prst="rect">
+                      <a:avLst/>
+                    </a:prstGeom>
+                  </pic:spPr>
+                </pic:pic>
+              </a:graphicData>
+            </a:graphic>
+          </wp:inline>
+        </w:drawing>
+      </w:r>
+    </w:p>
+    <w:p>
+      <w:pPr>
+        <w:spacing w:after="160" w:line="259" w:lineRule="auto"/>
+      </w:pPr>
+      <w:r>
+        <w:t>a) Massimo: l’UB dei nodi decresce (o non aumenta) di padre in figlio</w:t>
+      </w:r>
+    </w:p>
+    <w:p>
+      <w:pPr>
+        <w:spacing w:after="160" w:line="259" w:lineRule="auto"/>
+        <w:rPr>
+          <w:rFonts w:eastAsiaTheme="minorEastAsia"/>
+        </w:rPr>
+      </w:pPr>
+      <w:r>
+        <w:t xml:space="preserve">b) Per chiudere dei nodi, troviamo prima 86 come S.A. (LB massimo tra tutti i nodi) e 92 come UB massimo tra i nodi aperti. Chiudiamo i nodi con UB &lt;= S.A. e cioè </w:t>
+      </w:r>
+      <m:oMath>
+        <m:sSub>
+          <m:sSubPr>
+            <m:ctrlPr>
+              <w:rPr>
+                <w:rFonts w:ascii="Cambria Math" w:hAnsi="Cambria Math"/>
+                <w:i/>
+              </w:rPr>
+            </m:ctrlPr>
+          </m:sSubPr>
+          <m:e>
+            <m:r>
+              <w:rPr>
+                <w:rFonts w:ascii="Cambria Math" w:hAnsi="Cambria Math"/>
+              </w:rPr>
+              <m:t>P</m:t>
+            </m:r>
+          </m:e>
+          <m:sub>
+            <m:r>
+              <w:rPr>
+                <w:rFonts w:ascii="Cambria Math" w:hAnsi="Cambria Math"/>
+              </w:rPr>
+              <m:t>4</m:t>
+            </m:r>
+          </m:sub>
+        </m:sSub>
+        <m:r>
+          <w:rPr>
+            <w:rFonts w:ascii="Cambria Math" w:hAnsi="Cambria Math"/>
+          </w:rPr>
+          <m:t>,</m:t>
+        </m:r>
+        <m:sSub>
+          <m:sSubPr>
+            <m:ctrlPr>
+              <w:rPr>
+                <w:rFonts w:ascii="Cambria Math" w:hAnsi="Cambria Math"/>
+                <w:i/>
+              </w:rPr>
+            </m:ctrlPr>
+          </m:sSubPr>
+          <m:e>
+            <m:r>
+              <w:rPr>
+                <w:rFonts w:ascii="Cambria Math" w:hAnsi="Cambria Math"/>
+              </w:rPr>
+              <m:t>P</m:t>
+            </m:r>
+          </m:e>
+          <m:sub>
+            <m:r>
+              <w:rPr>
+                <w:rFonts w:ascii="Cambria Math" w:hAnsi="Cambria Math"/>
+              </w:rPr>
+              <m:t>5</m:t>
+            </m:r>
+          </m:sub>
+        </m:sSub>
+        <m:r>
+          <w:rPr>
+            <w:rFonts w:ascii="Cambria Math" w:hAnsi="Cambria Math"/>
+          </w:rPr>
+          <m:t>,</m:t>
+        </m:r>
+        <m:sSub>
+          <m:sSubPr>
+            <m:ctrlPr>
+              <w:rPr>
+                <w:rFonts w:ascii="Cambria Math" w:hAnsi="Cambria Math"/>
+                <w:i/>
+              </w:rPr>
+            </m:ctrlPr>
+          </m:sSubPr>
+          <m:e>
+            <m:r>
+              <w:rPr>
+                <w:rFonts w:ascii="Cambria Math" w:hAnsi="Cambria Math"/>
+              </w:rPr>
+              <m:t>P</m:t>
+            </m:r>
+          </m:e>
+          <m:sub>
+            <m:r>
+              <w:rPr>
+                <w:rFonts w:ascii="Cambria Math" w:hAnsi="Cambria Math"/>
+              </w:rPr>
+              <m:t>6</m:t>
+            </m:r>
+          </m:sub>
+        </m:sSub>
+      </m:oMath>
+    </w:p>
+    <w:p>
+      <w:pPr>
+        <w:spacing w:after="160" w:line="259" w:lineRule="auto"/>
+        <w:rPr>
+          <w:rFonts w:eastAsiaTheme="minorEastAsia"/>
+        </w:rPr>
+      </w:pPr>
+      <w:r>
+        <w:rPr>
+          <w:rFonts w:eastAsiaTheme="minorEastAsia"/>
+        </w:rPr>
+        <w:t>c) L’intervallo della f.o. è certamente compreso tra 86 e 92</w:t>
+      </w:r>
+    </w:p>
+    <w:p>
+      <w:pPr>
+        <w:spacing w:after="160" w:line="259" w:lineRule="auto"/>
+      </w:pPr>
+      <w:r>
+        <w:rPr>
+          <w:rFonts w:eastAsiaTheme="minorEastAsia"/>
+        </w:rPr>
+        <w:t xml:space="preserve">d) Il nodo sviluppato è quello con migliore UB tra i nodi aperti e quindi </w:t>
+      </w:r>
+      <m:oMath>
+        <m:sSub>
+          <m:sSubPr>
+            <m:ctrlPr>
+              <w:rPr>
+                <w:rFonts w:ascii="Cambria Math" w:eastAsiaTheme="minorEastAsia" w:hAnsi="Cambria Math"/>
+                <w:i/>
+              </w:rPr>
+            </m:ctrlPr>
+          </m:sSubPr>
+          <m:e>
+            <m:r>
+              <w:rPr>
+                <w:rFonts w:ascii="Cambria Math" w:eastAsiaTheme="minorEastAsia" w:hAnsi="Cambria Math"/>
+              </w:rPr>
+              <m:t>P</m:t>
+            </m:r>
+          </m:e>
+          <m:sub>
+            <m:r>
+              <w:rPr>
+                <w:rFonts w:ascii="Cambria Math" w:eastAsiaTheme="minorEastAsia" w:hAnsi="Cambria Math"/>
+              </w:rPr>
+              <m:t>3</m:t>
+            </m:r>
+          </m:sub>
+        </m:sSub>
+      </m:oMath>
     </w:p>
     <w:sectPr>
       <w:pgSz w:w="11906" w:h="16838"/>

</xml_diff>